<commit_message>
Enemy Animations/ Jump Button Change
</commit_message>
<xml_diff>
--- a/GDDKenji'sRun.docx
+++ b/GDDKenji'sRun.docx
@@ -42,7 +42,7 @@
                         <a:effectLst/>
                         <a:extLst>
                           <a:ext uri="{C572A759-6A51-4108-AA02-DFA0A04FC94B}">
-                            <ma14:wrappingTextBoxFlag xmlns="" xmlns:mo="http://schemas.microsoft.com/office/mac/office/2008/main" xmlns:mv="urn:schemas-microsoft-com:mac:vml" xmlns:o="urn:schemas-microsoft-com:office:office" xmlns:v="urn:schemas-microsoft-com:vml" xmlns:w10="urn:schemas-microsoft-com:office:word" xmlns:w="http://schemas.openxmlformats.org/wordprocessingml/2006/main" xmlns:ma14="http://schemas.microsoft.com/office/mac/drawingml/2011/main"/>
+                            <ma14:wrappingTextBoxFlag xmlns:ma14="http://schemas.microsoft.com/office/mac/drawingml/2011/main" xmlns:w="http://schemas.openxmlformats.org/wordprocessingml/2006/main" xmlns:w10="urn:schemas-microsoft-com:office:word" xmlns:v="urn:schemas-microsoft-com:vml" xmlns:o="urn:schemas-microsoft-com:office:office" xmlns:mv="urn:schemas-microsoft-com:mac:vml" xmlns:mo="http://schemas.microsoft.com/office/mac/office/2008/main" xmlns=""/>
                           </a:ext>
                         </a:extLst>
                       </wps:spPr>
@@ -207,8 +207,6 @@
           </wp:inline>
         </w:drawing>
       </w:r>
-      <w:bookmarkStart w:id="0" w:name="_GoBack"/>
-      <w:bookmarkEnd w:id="0"/>
     </w:p>
     <w:p>
       <w:r>
@@ -250,7 +248,7 @@
                         <a:effectLst/>
                         <a:extLst>
                           <a:ext uri="{C572A759-6A51-4108-AA02-DFA0A04FC94B}">
-                            <ma14:wrappingTextBoxFlag xmlns="" xmlns:mo="http://schemas.microsoft.com/office/mac/office/2008/main" xmlns:mv="urn:schemas-microsoft-com:mac:vml" xmlns:o="urn:schemas-microsoft-com:office:office" xmlns:v="urn:schemas-microsoft-com:vml" xmlns:w10="urn:schemas-microsoft-com:office:word" xmlns:w="http://schemas.openxmlformats.org/wordprocessingml/2006/main" xmlns:ma14="http://schemas.microsoft.com/office/mac/drawingml/2011/main"/>
+                            <ma14:wrappingTextBoxFlag xmlns:ma14="http://schemas.microsoft.com/office/mac/drawingml/2011/main" xmlns:w="http://schemas.openxmlformats.org/wordprocessingml/2006/main" xmlns:w10="urn:schemas-microsoft-com:office:word" xmlns:v="urn:schemas-microsoft-com:vml" xmlns:o="urn:schemas-microsoft-com:office:office" xmlns:mv="urn:schemas-microsoft-com:mac:vml" xmlns:mo="http://schemas.microsoft.com/office/mac/office/2008/main" xmlns=""/>
                           </a:ext>
                         </a:extLst>
                       </wps:spPr>
@@ -385,7 +383,7 @@
                         <a:effectLst/>
                         <a:extLst>
                           <a:ext uri="{C572A759-6A51-4108-AA02-DFA0A04FC94B}">
-                            <ma14:wrappingTextBoxFlag xmlns="" xmlns:mo="http://schemas.microsoft.com/office/mac/office/2008/main" xmlns:mv="urn:schemas-microsoft-com:mac:vml" xmlns:o="urn:schemas-microsoft-com:office:office" xmlns:v="urn:schemas-microsoft-com:vml" xmlns:w10="urn:schemas-microsoft-com:office:word" xmlns:w="http://schemas.openxmlformats.org/wordprocessingml/2006/main" xmlns:ma14="http://schemas.microsoft.com/office/mac/drawingml/2011/main"/>
+                            <ma14:wrappingTextBoxFlag xmlns:ma14="http://schemas.microsoft.com/office/mac/drawingml/2011/main" xmlns:w="http://schemas.openxmlformats.org/wordprocessingml/2006/main" xmlns:w10="urn:schemas-microsoft-com:office:word" xmlns:v="urn:schemas-microsoft-com:vml" xmlns:o="urn:schemas-microsoft-com:office:office" xmlns:mv="urn:schemas-microsoft-com:mac:vml" xmlns:mo="http://schemas.microsoft.com/office/mac/office/2008/main" xmlns=""/>
                           </a:ext>
                         </a:extLst>
                       </wps:spPr>
@@ -544,7 +542,7 @@
                         <a:effectLst/>
                         <a:extLst>
                           <a:ext uri="{C572A759-6A51-4108-AA02-DFA0A04FC94B}">
-                            <ma14:wrappingTextBoxFlag xmlns="" xmlns:mo="http://schemas.microsoft.com/office/mac/office/2008/main" xmlns:mv="urn:schemas-microsoft-com:mac:vml" xmlns:o="urn:schemas-microsoft-com:office:office" xmlns:v="urn:schemas-microsoft-com:vml" xmlns:w10="urn:schemas-microsoft-com:office:word" xmlns:w="http://schemas.openxmlformats.org/wordprocessingml/2006/main" xmlns:ma14="http://schemas.microsoft.com/office/mac/drawingml/2011/main"/>
+                            <ma14:wrappingTextBoxFlag xmlns:ma14="http://schemas.microsoft.com/office/mac/drawingml/2011/main" xmlns:w="http://schemas.openxmlformats.org/wordprocessingml/2006/main" xmlns:w10="urn:schemas-microsoft-com:office:word" xmlns:v="urn:schemas-microsoft-com:vml" xmlns:o="urn:schemas-microsoft-com:office:office" xmlns:mv="urn:schemas-microsoft-com:mac:vml" xmlns:mo="http://schemas.microsoft.com/office/mac/office/2008/main" xmlns=""/>
                           </a:ext>
                         </a:extLst>
                       </wps:spPr>
@@ -639,7 +637,7 @@
                         <a:effectLst/>
                         <a:extLst>
                           <a:ext uri="{C572A759-6A51-4108-AA02-DFA0A04FC94B}">
-                            <ma14:wrappingTextBoxFlag xmlns="" xmlns:mo="http://schemas.microsoft.com/office/mac/office/2008/main" xmlns:mv="urn:schemas-microsoft-com:mac:vml" xmlns:o="urn:schemas-microsoft-com:office:office" xmlns:v="urn:schemas-microsoft-com:vml" xmlns:w10="urn:schemas-microsoft-com:office:word" xmlns:w="http://schemas.openxmlformats.org/wordprocessingml/2006/main" xmlns:ma14="http://schemas.microsoft.com/office/mac/drawingml/2011/main"/>
+                            <ma14:wrappingTextBoxFlag xmlns:ma14="http://schemas.microsoft.com/office/mac/drawingml/2011/main" xmlns:w="http://schemas.openxmlformats.org/wordprocessingml/2006/main" xmlns:w10="urn:schemas-microsoft-com:office:word" xmlns:v="urn:schemas-microsoft-com:vml" xmlns:o="urn:schemas-microsoft-com:office:office" xmlns:mv="urn:schemas-microsoft-com:mac:vml" xmlns:mo="http://schemas.microsoft.com/office/mac/office/2008/main" xmlns=""/>
                           </a:ext>
                         </a:extLst>
                       </wps:spPr>
@@ -812,7 +810,7 @@
                         <a:effectLst/>
                         <a:extLst>
                           <a:ext uri="{C572A759-6A51-4108-AA02-DFA0A04FC94B}">
-                            <ma14:wrappingTextBoxFlag xmlns="" xmlns:mo="http://schemas.microsoft.com/office/mac/office/2008/main" xmlns:mv="urn:schemas-microsoft-com:mac:vml" xmlns:o="urn:schemas-microsoft-com:office:office" xmlns:v="urn:schemas-microsoft-com:vml" xmlns:w10="urn:schemas-microsoft-com:office:word" xmlns:w="http://schemas.openxmlformats.org/wordprocessingml/2006/main" xmlns:ma14="http://schemas.microsoft.com/office/mac/drawingml/2011/main"/>
+                            <ma14:wrappingTextBoxFlag xmlns:ma14="http://schemas.microsoft.com/office/mac/drawingml/2011/main" xmlns:w="http://schemas.openxmlformats.org/wordprocessingml/2006/main" xmlns:w10="urn:schemas-microsoft-com:office:word" xmlns:v="urn:schemas-microsoft-com:vml" xmlns:o="urn:schemas-microsoft-com:office:office" xmlns:mv="urn:schemas-microsoft-com:mac:vml" xmlns:mo="http://schemas.microsoft.com/office/mac/office/2008/main" xmlns=""/>
                           </a:ext>
                         </a:extLst>
                       </wps:spPr>
@@ -1033,7 +1031,7 @@
                         <a:effectLst/>
                         <a:extLst>
                           <a:ext uri="{C572A759-6A51-4108-AA02-DFA0A04FC94B}">
-                            <ma14:wrappingTextBoxFlag xmlns="" xmlns:mo="http://schemas.microsoft.com/office/mac/office/2008/main" xmlns:mv="urn:schemas-microsoft-com:mac:vml" xmlns:o="urn:schemas-microsoft-com:office:office" xmlns:v="urn:schemas-microsoft-com:vml" xmlns:w10="urn:schemas-microsoft-com:office:word" xmlns:w="http://schemas.openxmlformats.org/wordprocessingml/2006/main" xmlns:ma14="http://schemas.microsoft.com/office/mac/drawingml/2011/main"/>
+                            <ma14:wrappingTextBoxFlag xmlns:ma14="http://schemas.microsoft.com/office/mac/drawingml/2011/main" xmlns:w="http://schemas.openxmlformats.org/wordprocessingml/2006/main" xmlns:w10="urn:schemas-microsoft-com:office:word" xmlns:v="urn:schemas-microsoft-com:vml" xmlns:o="urn:schemas-microsoft-com:office:office" xmlns:mv="urn:schemas-microsoft-com:mac:vml" xmlns:mo="http://schemas.microsoft.com/office/mac/office/2008/main" xmlns=""/>
                           </a:ext>
                         </a:extLst>
                       </wps:spPr>
@@ -2008,13 +2006,13 @@
       <w:pPr>
         <w:pStyle w:val="Heading1"/>
       </w:pPr>
-      <w:bookmarkStart w:id="1" w:name="_Toc297393429"/>
-      <w:bookmarkStart w:id="2" w:name="_Toc297479378"/>
+      <w:bookmarkStart w:id="0" w:name="_Toc297393429"/>
+      <w:bookmarkStart w:id="1" w:name="_Toc297479378"/>
       <w:r>
         <w:t>Mission Statement</w:t>
       </w:r>
+      <w:bookmarkEnd w:id="0"/>
       <w:bookmarkEnd w:id="1"/>
-      <w:bookmarkEnd w:id="2"/>
     </w:p>
     <w:p>
       <w:r>
@@ -2028,9 +2026,42 @@
       <w:pPr>
         <w:pStyle w:val="Heading1"/>
       </w:pPr>
-      <w:bookmarkStart w:id="3" w:name="_Toc297479379"/>
+      <w:bookmarkStart w:id="2" w:name="_Toc297479379"/>
       <w:r>
         <w:t>Genre</w:t>
+      </w:r>
+      <w:bookmarkEnd w:id="2"/>
+    </w:p>
+    <w:p>
+      <w:pPr>
+        <w:pStyle w:val="Style1n"/>
+      </w:pPr>
+      <w:r>
+        <w:t xml:space="preserve">2D </w:t>
+      </w:r>
+      <w:r>
+        <w:t>Platformer</w:t>
+      </w:r>
+    </w:p>
+    <w:p>
+      <w:r>
+        <w:tab/>
+        <w:t xml:space="preserve">2D Side Scroller </w:t>
+      </w:r>
+    </w:p>
+    <w:p>
+      <w:r>
+        <w:tab/>
+      </w:r>
+    </w:p>
+    <w:p/>
+    <w:p>
+      <w:pPr>
+        <w:pStyle w:val="Heading1"/>
+      </w:pPr>
+      <w:bookmarkStart w:id="3" w:name="_Toc297479380"/>
+      <w:r>
+        <w:t>Platforms</w:t>
       </w:r>
       <w:bookmarkEnd w:id="3"/>
     </w:p>
@@ -2039,21 +2070,7 @@
         <w:pStyle w:val="Style1n"/>
       </w:pPr>
       <w:r>
-        <w:t xml:space="preserve">2D </w:t>
-      </w:r>
-      <w:r>
-        <w:t>Platformer</w:t>
-      </w:r>
-    </w:p>
-    <w:p>
-      <w:r>
-        <w:tab/>
-        <w:t xml:space="preserve">2D Side Scroller </w:t>
-      </w:r>
-    </w:p>
-    <w:p>
-      <w:r>
-        <w:tab/>
+        <w:t>Built for PC</w:t>
       </w:r>
     </w:p>
     <w:p/>
@@ -2061,30 +2078,11 @@
       <w:pPr>
         <w:pStyle w:val="Heading1"/>
       </w:pPr>
-      <w:bookmarkStart w:id="4" w:name="_Toc297479380"/>
-      <w:r>
-        <w:t>Platforms</w:t>
+      <w:bookmarkStart w:id="4" w:name="_Toc297479381"/>
+      <w:r>
+        <w:t>Target Audience</w:t>
       </w:r>
       <w:bookmarkEnd w:id="4"/>
-    </w:p>
-    <w:p>
-      <w:pPr>
-        <w:pStyle w:val="Style1n"/>
-      </w:pPr>
-      <w:r>
-        <w:t>Built for PC</w:t>
-      </w:r>
-    </w:p>
-    <w:p/>
-    <w:p>
-      <w:pPr>
-        <w:pStyle w:val="Heading1"/>
-      </w:pPr>
-      <w:bookmarkStart w:id="5" w:name="_Toc297479381"/>
-      <w:r>
-        <w:t>Target Audience</w:t>
-      </w:r>
-      <w:bookmarkEnd w:id="5"/>
     </w:p>
     <w:p>
       <w:pPr>
@@ -2105,11 +2103,11 @@
       <w:pPr>
         <w:pStyle w:val="Heading1"/>
       </w:pPr>
-      <w:bookmarkStart w:id="6" w:name="_Toc297479382"/>
+      <w:bookmarkStart w:id="5" w:name="_Toc297479382"/>
       <w:r>
         <w:t>Storyline &amp; Characters</w:t>
       </w:r>
-      <w:bookmarkEnd w:id="6"/>
+      <w:bookmarkEnd w:id="5"/>
     </w:p>
     <w:p>
       <w:pPr>
@@ -2975,25 +2973,25 @@
       <w:pPr>
         <w:pStyle w:val="Heading1"/>
       </w:pPr>
-      <w:bookmarkStart w:id="7" w:name="_Toc297479383"/>
+      <w:bookmarkStart w:id="6" w:name="_Toc297479383"/>
       <w:r>
         <w:t>Gamep</w:t>
       </w:r>
       <w:r>
         <w:t>lay</w:t>
       </w:r>
-      <w:bookmarkEnd w:id="7"/>
+      <w:bookmarkEnd w:id="6"/>
     </w:p>
     <w:p/>
     <w:p>
       <w:pPr>
         <w:pStyle w:val="Heading2"/>
       </w:pPr>
-      <w:bookmarkStart w:id="8" w:name="_Toc297479387"/>
+      <w:bookmarkStart w:id="7" w:name="_Toc297479387"/>
       <w:r>
         <w:t>Game Objectives &amp; Rewards</w:t>
       </w:r>
-      <w:bookmarkEnd w:id="8"/>
+      <w:bookmarkEnd w:id="7"/>
     </w:p>
     <w:tbl>
       <w:tblPr>
@@ -3243,11 +3241,11 @@
       <w:pPr>
         <w:pStyle w:val="Heading2"/>
       </w:pPr>
-      <w:bookmarkStart w:id="9" w:name="_Toc297479388"/>
+      <w:bookmarkStart w:id="8" w:name="_Toc297479388"/>
       <w:r>
         <w:t>Gameplay Mechanics</w:t>
       </w:r>
-      <w:bookmarkEnd w:id="9"/>
+      <w:bookmarkEnd w:id="8"/>
     </w:p>
     <w:tbl>
       <w:tblPr>
@@ -3640,11 +3638,11 @@
       <w:pPr>
         <w:pStyle w:val="Heading2"/>
       </w:pPr>
-      <w:bookmarkStart w:id="10" w:name="_Toc297479389"/>
+      <w:bookmarkStart w:id="9" w:name="_Toc297479389"/>
       <w:r>
         <w:t>Level Design</w:t>
       </w:r>
-      <w:bookmarkEnd w:id="10"/>
+      <w:bookmarkEnd w:id="9"/>
     </w:p>
     <w:p>
       <w:pPr>
@@ -3838,11 +3836,11 @@
       <w:pPr>
         <w:pStyle w:val="Heading1"/>
       </w:pPr>
-      <w:bookmarkStart w:id="11" w:name="_Toc297479390"/>
+      <w:bookmarkStart w:id="10" w:name="_Toc297479390"/>
       <w:r>
         <w:t>Control Scheme</w:t>
       </w:r>
-      <w:bookmarkEnd w:id="11"/>
+      <w:bookmarkEnd w:id="10"/>
     </w:p>
     <w:tbl>
       <w:tblPr>
@@ -3851,8 +3849,8 @@
         <w:tblLook w:val="04A0" w:firstRow="1" w:lastRow="0" w:firstColumn="1" w:lastColumn="0" w:noHBand="0" w:noVBand="1"/>
       </w:tblPr>
       <w:tblGrid>
-        <w:gridCol w:w="4675"/>
-        <w:gridCol w:w="4675"/>
+        <w:gridCol w:w="4673"/>
+        <w:gridCol w:w="4677"/>
       </w:tblGrid>
       <w:tr>
         <w:trPr>
@@ -3961,7 +3959,7 @@
               <w:rPr>
                 <w:rFonts w:asciiTheme="majorHAnsi" w:hAnsiTheme="majorHAnsi"/>
               </w:rPr>
-              <w:t>Spacebar</w:t>
+              <w:t>W</w:t>
             </w:r>
           </w:p>
           <w:p>
@@ -4001,7 +3999,15 @@
               <w:rPr>
                 <w:rFonts w:asciiTheme="majorHAnsi" w:hAnsiTheme="majorHAnsi"/>
               </w:rPr>
-              <w:t>Spacebar + Left Button Click</w:t>
+              <w:t>W</w:t>
+            </w:r>
+            <w:bookmarkStart w:id="11" w:name="_GoBack"/>
+            <w:bookmarkEnd w:id="11"/>
+            <w:r>
+              <w:rPr>
+                <w:rFonts w:asciiTheme="majorHAnsi" w:hAnsiTheme="majorHAnsi"/>
+              </w:rPr>
+              <w:t xml:space="preserve"> + Left Button Click</w:t>
             </w:r>
           </w:p>
         </w:tc>
@@ -4286,7 +4292,7 @@
                       <a:effectLst/>
                       <a:extLst>
                         <a:ext uri="{C572A759-6A51-4108-AA02-DFA0A04FC94B}">
-                          <ma14:wrappingTextBoxFlag xmlns="" xmlns:mo="http://schemas.microsoft.com/office/mac/office/2008/main" xmlns:mv="urn:schemas-microsoft-com:mac:vml" xmlns:o="urn:schemas-microsoft-com:office:office" xmlns:v="urn:schemas-microsoft-com:vml" xmlns:w10="urn:schemas-microsoft-com:office:word" xmlns:w="http://schemas.openxmlformats.org/wordprocessingml/2006/main" xmlns:ma14="http://schemas.microsoft.com/office/mac/drawingml/2011/main"/>
+                          <ma14:wrappingTextBoxFlag xmlns:ma14="http://schemas.microsoft.com/office/mac/drawingml/2011/main" xmlns:w="http://schemas.openxmlformats.org/wordprocessingml/2006/main" xmlns:w10="urn:schemas-microsoft-com:office:word" xmlns:v="urn:schemas-microsoft-com:vml" xmlns:o="urn:schemas-microsoft-com:office:office" xmlns:mv="urn:schemas-microsoft-com:mac:vml" xmlns:mo="http://schemas.microsoft.com/office/mac/office/2008/main" xmlns=""/>
                         </a:ext>
                       </a:extLst>
                     </wps:spPr>
@@ -4750,7 +4756,7 @@
                       <a:effectLst/>
                       <a:extLst>
                         <a:ext uri="{C572A759-6A51-4108-AA02-DFA0A04FC94B}">
-                          <ma14:wrappingTextBoxFlag xmlns="" xmlns:mo="http://schemas.microsoft.com/office/mac/office/2008/main" xmlns:mv="urn:schemas-microsoft-com:mac:vml" xmlns:o="urn:schemas-microsoft-com:office:office" xmlns:v="urn:schemas-microsoft-com:vml" xmlns:w10="urn:schemas-microsoft-com:office:word" xmlns:w="http://schemas.openxmlformats.org/wordprocessingml/2006/main" xmlns:ma14="http://schemas.microsoft.com/office/mac/drawingml/2011/main"/>
+                          <ma14:wrappingTextBoxFlag xmlns:ma14="http://schemas.microsoft.com/office/mac/drawingml/2011/main" xmlns:w="http://schemas.openxmlformats.org/wordprocessingml/2006/main" xmlns:w10="urn:schemas-microsoft-com:office:word" xmlns:v="urn:schemas-microsoft-com:vml" xmlns:o="urn:schemas-microsoft-com:office:office" xmlns:mv="urn:schemas-microsoft-com:mac:vml" xmlns:mo="http://schemas.microsoft.com/office/mac/office/2008/main" xmlns=""/>
                         </a:ext>
                       </a:extLst>
                     </wps:spPr>
@@ -4941,7 +4947,7 @@
                       <a:effectLst/>
                       <a:extLst>
                         <a:ext uri="{C572A759-6A51-4108-AA02-DFA0A04FC94B}">
-                          <ma14:wrappingTextBoxFlag xmlns="" xmlns:mo="http://schemas.microsoft.com/office/mac/office/2008/main" xmlns:mv="urn:schemas-microsoft-com:mac:vml" xmlns:o="urn:schemas-microsoft-com:office:office" xmlns:v="urn:schemas-microsoft-com:vml" xmlns:w10="urn:schemas-microsoft-com:office:word" xmlns:w="http://schemas.openxmlformats.org/wordprocessingml/2006/main" xmlns:ma14="http://schemas.microsoft.com/office/mac/drawingml/2011/main"/>
+                          <ma14:wrappingTextBoxFlag xmlns:ma14="http://schemas.microsoft.com/office/mac/drawingml/2011/main" xmlns:w="http://schemas.openxmlformats.org/wordprocessingml/2006/main" xmlns:w10="urn:schemas-microsoft-com:office:word" xmlns:v="urn:schemas-microsoft-com:vml" xmlns:o="urn:schemas-microsoft-com:office:office" xmlns:mv="urn:schemas-microsoft-com:mac:vml" xmlns:mo="http://schemas.microsoft.com/office/mac/office/2008/main" xmlns=""/>
                         </a:ext>
                       </a:extLst>
                     </wps:spPr>
@@ -5088,7 +5094,7 @@
                       <a:effectLst/>
                       <a:extLst>
                         <a:ext uri="{C572A759-6A51-4108-AA02-DFA0A04FC94B}">
-                          <ma14:wrappingTextBoxFlag xmlns="" xmlns:mo="http://schemas.microsoft.com/office/mac/office/2008/main" xmlns:mv="urn:schemas-microsoft-com:mac:vml" xmlns:o="urn:schemas-microsoft-com:office:office" xmlns:v="urn:schemas-microsoft-com:vml" xmlns:w10="urn:schemas-microsoft-com:office:word" xmlns:w="http://schemas.openxmlformats.org/wordprocessingml/2006/main" xmlns:ma14="http://schemas.microsoft.com/office/mac/drawingml/2011/main"/>
+                          <ma14:wrappingTextBoxFlag xmlns:ma14="http://schemas.microsoft.com/office/mac/drawingml/2011/main" xmlns:w="http://schemas.openxmlformats.org/wordprocessingml/2006/main" xmlns:w10="urn:schemas-microsoft-com:office:word" xmlns:v="urn:schemas-microsoft-com:vml" xmlns:o="urn:schemas-microsoft-com:office:office" xmlns:mv="urn:schemas-microsoft-com:mac:vml" xmlns:mo="http://schemas.microsoft.com/office/mac/office/2008/main" xmlns=""/>
                         </a:ext>
                       </a:extLst>
                     </wps:spPr>
@@ -5214,7 +5220,7 @@
                       <a:effectLst/>
                       <a:extLst>
                         <a:ext uri="{C572A759-6A51-4108-AA02-DFA0A04FC94B}">
-                          <ma14:wrappingTextBoxFlag xmlns="" xmlns:mo="http://schemas.microsoft.com/office/mac/office/2008/main" xmlns:mv="urn:schemas-microsoft-com:mac:vml" xmlns:o="urn:schemas-microsoft-com:office:office" xmlns:v="urn:schemas-microsoft-com:vml" xmlns:w10="urn:schemas-microsoft-com:office:word" xmlns:w="http://schemas.openxmlformats.org/wordprocessingml/2006/main" xmlns:ma14="http://schemas.microsoft.com/office/mac/drawingml/2011/main"/>
+                          <ma14:wrappingTextBoxFlag xmlns:ma14="http://schemas.microsoft.com/office/mac/drawingml/2011/main" xmlns:w="http://schemas.openxmlformats.org/wordprocessingml/2006/main" xmlns:w10="urn:schemas-microsoft-com:office:word" xmlns:v="urn:schemas-microsoft-com:vml" xmlns:o="urn:schemas-microsoft-com:office:office" xmlns:mv="urn:schemas-microsoft-com:mac:vml" xmlns:mo="http://schemas.microsoft.com/office/mac/office/2008/main" xmlns=""/>
                         </a:ext>
                       </a:extLst>
                     </wps:spPr>
@@ -6803,7 +6809,7 @@
     <w:charset w:val="00"/>
     <w:family w:val="roman"/>
     <w:pitch w:val="variable"/>
-    <w:sig w:usb0="20002A87" w:usb1="80000000" w:usb2="00000008" w:usb3="00000000" w:csb0="000001FF" w:csb1="00000000"/>
+    <w:sig w:usb0="E0002EFF" w:usb1="C000785B" w:usb2="00000009" w:usb3="00000000" w:csb0="000001FF" w:csb1="00000000"/>
   </w:font>
   <w:font w:name="Courier New">
     <w:panose1 w:val="02070309020205020404"/>
@@ -6824,7 +6830,7 @@
     <w:charset w:val="00"/>
     <w:family w:val="roman"/>
     <w:pitch w:val="variable"/>
-    <w:sig w:usb0="A00002EF" w:usb1="4000004B" w:usb2="00000000" w:usb3="00000000" w:csb0="0000009F" w:csb1="00000000"/>
+    <w:sig w:usb0="E00006FF" w:usb1="420024FF" w:usb2="02000000" w:usb3="00000000" w:csb0="0000019F" w:csb1="00000000"/>
   </w:font>
   <w:font w:name="MS Mincho">
     <w:altName w:val="ＭＳ 明朝"/>
@@ -6839,7 +6845,7 @@
     <w:charset w:val="00"/>
     <w:family w:val="swiss"/>
     <w:pitch w:val="variable"/>
-    <w:sig w:usb0="A00002EF" w:usb1="4000207B" w:usb2="00000000" w:usb3="00000000" w:csb0="0000009F" w:csb1="00000000"/>
+    <w:sig w:usb0="E0002AFF" w:usb1="C000247B" w:usb2="00000009" w:usb3="00000000" w:csb0="000001FF" w:csb1="00000000"/>
   </w:font>
   <w:font w:name="MS Gothic">
     <w:altName w:val="ＭＳ ゴシック"/>
@@ -6889,7 +6895,7 @@
     <w:charset w:val="00"/>
     <w:family w:val="swiss"/>
     <w:pitch w:val="variable"/>
-    <w:sig w:usb0="A00002EF" w:usb1="4000207B" w:usb2="00000000" w:usb3="00000000" w:csb0="0000009F" w:csb1="00000000"/>
+    <w:sig w:usb0="E0002AFF" w:usb1="C000247B" w:usb2="00000009" w:usb3="00000000" w:csb0="000001FF" w:csb1="00000000"/>
   </w:font>
 </w:fonts>
 </file>
@@ -6910,6 +6916,7 @@
   <w:rsids>
     <w:rsidRoot w:val="00CF672C"/>
     <w:rsid w:val="0009513E"/>
+    <w:rsid w:val="00611FA2"/>
     <w:rsid w:val="00661824"/>
     <w:rsid w:val="00B047E3"/>
     <w:rsid w:val="00BC2867"/>
@@ -7708,7 +7715,7 @@
 </file>
 
 <file path=customXml/itemProps1.xml><?xml version="1.0" encoding="utf-8"?>
-<ds:datastoreItem xmlns:ds="http://schemas.openxmlformats.org/officeDocument/2006/customXml" ds:itemID="{0F71195E-A1C3-487F-8F66-7C348C2F6FF5}">
+<ds:datastoreItem xmlns:ds="http://schemas.openxmlformats.org/officeDocument/2006/customXml" ds:itemID="{5FB31E66-68D3-42C3-9427-DFD5FC10F5FE}">
   <ds:schemaRefs>
     <ds:schemaRef ds:uri="http://schemas.openxmlformats.org/officeDocument/2006/bibliography"/>
   </ds:schemaRefs>

</xml_diff>